<commit_message>
Updating relatory of 5th step
</commit_message>
<xml_diff>
--- a/ETAPA_05/ETAPA05.docx
+++ b/ETAPA_05/ETAPA05.docx
@@ -1033,16 +1033,7 @@
             <w:rPr>
               <w:rFonts w:ascii="Cambria Math" w:hAnsi="Cambria Math" w:cs="Cambria Math"/>
             </w:rPr>
-            <m:t>⇒</m:t>
-          </m:r>
-          <m:r>
-            <m:rPr>
-              <m:sty m:val="p"/>
-            </m:rPr>
-            <w:rPr>
-              <w:rFonts w:ascii="Cambria Math" w:hAnsi="Cambria Math" w:cs="Cambria Math"/>
-            </w:rPr>
-            <m:t xml:space="preserve">R= </m:t>
+            <m:t xml:space="preserve">⇒R= </m:t>
           </m:r>
           <m:f>
             <m:fPr>
@@ -1309,16 +1300,7 @@
             <w:rPr>
               <w:rFonts w:ascii="Cambria Math" w:hAnsi="Cambria Math" w:cs="Cambria Math"/>
             </w:rPr>
-            <m:t>⇒</m:t>
-          </m:r>
-          <m:r>
-            <m:rPr>
-              <m:sty m:val="p"/>
-            </m:rPr>
-            <w:rPr>
-              <w:rFonts w:ascii="Cambria Math" w:hAnsi="Cambria Math" w:cs="Cambria Math"/>
-            </w:rPr>
-            <m:t xml:space="preserve">L= </m:t>
+            <m:t xml:space="preserve">⇒L= </m:t>
           </m:r>
           <m:f>
             <m:fPr>
@@ -2493,8 +2475,6 @@
         <w:rPr>
           <w:rFonts w:eastAsiaTheme="minorEastAsia"/>
           <w:color w:val="202122"/>
-          <w:sz w:val="21"/>
-          <w:szCs w:val="21"/>
           <w:shd w:val="clear" w:color="auto" w:fill="FFFFFF"/>
         </w:rPr>
       </w:pPr>
@@ -2502,38 +2482,796 @@
         <w:rPr>
           <w:rFonts w:eastAsiaTheme="minorEastAsia"/>
           <w:color w:val="202122"/>
-          <w:sz w:val="21"/>
-          <w:szCs w:val="21"/>
           <w:shd w:val="clear" w:color="auto" w:fill="FFFFFF"/>
         </w:rPr>
-        <w:t xml:space="preserve">Com a função já projetada, </w:t>
-      </w:r>
-    </w:p>
-    <w:p>
-      <w:pPr>
+        <w:t>Com a função já projetada,</w:t>
+      </w:r>
+      <w:r>
         <w:rPr>
           <w:rFonts w:eastAsiaTheme="minorEastAsia"/>
           <w:color w:val="202122"/>
-          <w:sz w:val="21"/>
-          <w:szCs w:val="21"/>
           <w:shd w:val="clear" w:color="auto" w:fill="FFFFFF"/>
         </w:rPr>
-      </w:pPr>
-    </w:p>
-    <w:p>
-      <w:pPr>
-        <w:rPr>
-          <w:rFonts w:eastAsiaTheme="minorEastAsia"/>
-        </w:rPr>
-      </w:pPr>
-    </w:p>
-    <w:p>
-      <w:pPr>
+        <w:t xml:space="preserve"> é possível realizar a simulação em diagrama de blocos no </w:t>
+      </w:r>
+      <w:proofErr w:type="spellStart"/>
+      <w:r>
+        <w:rPr>
+          <w:rFonts w:eastAsiaTheme="minorEastAsia"/>
+          <w:color w:val="202122"/>
+          <w:shd w:val="clear" w:color="auto" w:fill="FFFFFF"/>
+        </w:rPr>
+        <w:t>Xcos</w:t>
+      </w:r>
+      <w:proofErr w:type="spellEnd"/>
+      <w:r>
+        <w:rPr>
+          <w:rFonts w:eastAsiaTheme="minorEastAsia"/>
+          <w:color w:val="202122"/>
+          <w:shd w:val="clear" w:color="auto" w:fill="FFFFFF"/>
+        </w:rPr>
+        <w:t xml:space="preserve"> das amostras PWM e do tempo das amostras utilizando o comando </w:t>
+      </w:r>
+      <w:proofErr w:type="spellStart"/>
+      <w:r>
+        <w:rPr>
+          <w:rFonts w:eastAsiaTheme="minorEastAsia"/>
+          <w:color w:val="202122"/>
+          <w:shd w:val="clear" w:color="auto" w:fill="FFFFFF"/>
+        </w:rPr>
+        <w:t>struct</w:t>
+      </w:r>
+      <w:proofErr w:type="spellEnd"/>
+      <w:r>
+        <w:rPr>
+          <w:rFonts w:eastAsiaTheme="minorEastAsia"/>
+          <w:color w:val="202122"/>
+          <w:shd w:val="clear" w:color="auto" w:fill="FFFFFF"/>
+        </w:rPr>
+        <w:t>:</w:t>
+      </w:r>
+    </w:p>
+    <w:p>
+      <w:pPr>
+        <w:tabs>
+          <w:tab w:val="left" w:pos="916"/>
+          <w:tab w:val="left" w:pos="1832"/>
+          <w:tab w:val="left" w:pos="2748"/>
+          <w:tab w:val="left" w:pos="3664"/>
+          <w:tab w:val="left" w:pos="4580"/>
+          <w:tab w:val="left" w:pos="5496"/>
+          <w:tab w:val="left" w:pos="6412"/>
+          <w:tab w:val="left" w:pos="7328"/>
+          <w:tab w:val="left" w:pos="8244"/>
+          <w:tab w:val="left" w:pos="9160"/>
+          <w:tab w:val="left" w:pos="10076"/>
+          <w:tab w:val="left" w:pos="10992"/>
+          <w:tab w:val="left" w:pos="11908"/>
+          <w:tab w:val="left" w:pos="12824"/>
+          <w:tab w:val="left" w:pos="13740"/>
+          <w:tab w:val="left" w:pos="14656"/>
+        </w:tabs>
+        <w:spacing w:after="0" w:line="240" w:lineRule="auto"/>
         <w:jc w:val="center"/>
         <w:rPr>
-          <w:rFonts w:eastAsiaTheme="minorEastAsia"/>
-        </w:rPr>
-      </w:pPr>
+          <w:rFonts w:ascii="Monospaced" w:eastAsia="Times New Roman" w:hAnsi="Monospaced" w:cs="Courier New"/>
+          <w:color w:val="000000"/>
+          <w:sz w:val="24"/>
+          <w:lang w:val="en-US" w:eastAsia="pt-BR"/>
+        </w:rPr>
+      </w:pPr>
+      <w:r>
+        <w:rPr>
+          <w:rFonts w:ascii="Monospaced" w:eastAsia="Times New Roman" w:hAnsi="Monospaced" w:cs="Courier New"/>
+          <w:color w:val="000000"/>
+          <w:sz w:val="24"/>
+          <w:lang w:val="en-US" w:eastAsia="pt-BR"/>
+        </w:rPr>
+        <w:t>V</w:t>
+      </w:r>
+      <w:r>
+        <w:rPr>
+          <w:rFonts w:ascii="Monospaced" w:eastAsia="Times New Roman" w:hAnsi="Monospaced" w:cs="Courier New"/>
+          <w:sz w:val="24"/>
+          <w:lang w:val="en-US" w:eastAsia="pt-BR"/>
+        </w:rPr>
+        <w:t xml:space="preserve"> </w:t>
+      </w:r>
+      <w:r>
+        <w:rPr>
+          <w:rFonts w:ascii="Monospaced" w:eastAsia="Times New Roman" w:hAnsi="Monospaced" w:cs="Courier New"/>
+          <w:color w:val="5C5C5C"/>
+          <w:sz w:val="24"/>
+          <w:lang w:val="en-US" w:eastAsia="pt-BR"/>
+        </w:rPr>
+        <w:t>=</w:t>
+      </w:r>
+      <w:r>
+        <w:rPr>
+          <w:rFonts w:ascii="Monospaced" w:eastAsia="Times New Roman" w:hAnsi="Monospaced" w:cs="Courier New"/>
+          <w:sz w:val="24"/>
+          <w:lang w:val="en-US" w:eastAsia="pt-BR"/>
+        </w:rPr>
+        <w:t xml:space="preserve"> </w:t>
+      </w:r>
+      <w:r>
+        <w:rPr>
+          <w:rFonts w:ascii="Monospaced" w:eastAsia="Times New Roman" w:hAnsi="Monospaced" w:cs="Courier New"/>
+          <w:color w:val="32B9B9"/>
+          <w:sz w:val="24"/>
+          <w:lang w:val="en-US" w:eastAsia="pt-BR"/>
+        </w:rPr>
+        <w:t>struct</w:t>
+      </w:r>
+      <w:r>
+        <w:rPr>
+          <w:rFonts w:ascii="Monospaced" w:eastAsia="Times New Roman" w:hAnsi="Monospaced" w:cs="Courier New"/>
+          <w:color w:val="4A55DB"/>
+          <w:sz w:val="24"/>
+          <w:lang w:val="en-US" w:eastAsia="pt-BR"/>
+        </w:rPr>
+        <w:t>(</w:t>
+      </w:r>
+      <w:r>
+        <w:rPr>
+          <w:rFonts w:ascii="Monospaced" w:eastAsia="Times New Roman" w:hAnsi="Monospaced" w:cs="Courier New"/>
+          <w:color w:val="BC8F8F"/>
+          <w:sz w:val="24"/>
+          <w:lang w:val="en-US" w:eastAsia="pt-BR"/>
+        </w:rPr>
+        <w:t>'</w:t>
+      </w:r>
+      <w:proofErr w:type="spellStart"/>
+      <w:r>
+        <w:rPr>
+          <w:rFonts w:ascii="Monospaced" w:eastAsia="Times New Roman" w:hAnsi="Monospaced" w:cs="Courier New"/>
+          <w:color w:val="BC8F8F"/>
+          <w:sz w:val="24"/>
+          <w:lang w:val="en-US" w:eastAsia="pt-BR"/>
+        </w:rPr>
+        <w:t>time</w:t>
+      </w:r>
+      <w:proofErr w:type="gramStart"/>
+      <w:r>
+        <w:rPr>
+          <w:rFonts w:ascii="Monospaced" w:eastAsia="Times New Roman" w:hAnsi="Monospaced" w:cs="Courier New"/>
+          <w:color w:val="BC8F8F"/>
+          <w:sz w:val="24"/>
+          <w:lang w:val="en-US" w:eastAsia="pt-BR"/>
+        </w:rPr>
+        <w:t>'</w:t>
+      </w:r>
+      <w:r>
+        <w:rPr>
+          <w:rFonts w:ascii="Monospaced" w:eastAsia="Times New Roman" w:hAnsi="Monospaced" w:cs="Courier New"/>
+          <w:color w:val="000000"/>
+          <w:sz w:val="24"/>
+          <w:lang w:val="en-US" w:eastAsia="pt-BR"/>
+        </w:rPr>
+        <w:t>,t</w:t>
+      </w:r>
+      <w:proofErr w:type="gramEnd"/>
+      <w:r>
+        <w:rPr>
+          <w:rFonts w:ascii="Monospaced" w:eastAsia="Times New Roman" w:hAnsi="Monospaced" w:cs="Courier New"/>
+          <w:color w:val="5C5C5C"/>
+          <w:sz w:val="24"/>
+          <w:lang w:val="en-US" w:eastAsia="pt-BR"/>
+        </w:rPr>
+        <w:t>'</w:t>
+      </w:r>
+      <w:r>
+        <w:rPr>
+          <w:rFonts w:ascii="Monospaced" w:eastAsia="Times New Roman" w:hAnsi="Monospaced" w:cs="Courier New"/>
+          <w:color w:val="000000"/>
+          <w:sz w:val="24"/>
+          <w:lang w:val="en-US" w:eastAsia="pt-BR"/>
+        </w:rPr>
+        <w:t>,</w:t>
+      </w:r>
+      <w:r>
+        <w:rPr>
+          <w:rFonts w:ascii="Monospaced" w:eastAsia="Times New Roman" w:hAnsi="Monospaced" w:cs="Courier New"/>
+          <w:color w:val="BC8F8F"/>
+          <w:sz w:val="24"/>
+          <w:lang w:val="en-US" w:eastAsia="pt-BR"/>
+        </w:rPr>
+        <w:t>'values'</w:t>
+      </w:r>
+      <w:r>
+        <w:rPr>
+          <w:rFonts w:ascii="Monospaced" w:eastAsia="Times New Roman" w:hAnsi="Monospaced" w:cs="Courier New"/>
+          <w:color w:val="000000"/>
+          <w:sz w:val="24"/>
+          <w:lang w:val="en-US" w:eastAsia="pt-BR"/>
+        </w:rPr>
+        <w:t>,PWM</w:t>
+      </w:r>
+      <w:proofErr w:type="spellEnd"/>
+      <w:r>
+        <w:rPr>
+          <w:rFonts w:ascii="Monospaced" w:eastAsia="Times New Roman" w:hAnsi="Monospaced" w:cs="Courier New"/>
+          <w:color w:val="5C5C5C"/>
+          <w:sz w:val="24"/>
+          <w:lang w:val="en-US" w:eastAsia="pt-BR"/>
+        </w:rPr>
+        <w:t>'</w:t>
+      </w:r>
+      <w:r>
+        <w:rPr>
+          <w:rFonts w:ascii="Monospaced" w:eastAsia="Times New Roman" w:hAnsi="Monospaced" w:cs="Courier New"/>
+          <w:color w:val="4A55DB"/>
+          <w:sz w:val="24"/>
+          <w:lang w:val="en-US" w:eastAsia="pt-BR"/>
+        </w:rPr>
+        <w:t>)</w:t>
+      </w:r>
+      <w:r>
+        <w:rPr>
+          <w:rFonts w:ascii="Monospaced" w:eastAsia="Times New Roman" w:hAnsi="Monospaced" w:cs="Courier New"/>
+          <w:color w:val="000000"/>
+          <w:sz w:val="24"/>
+          <w:lang w:val="en-US" w:eastAsia="pt-BR"/>
+        </w:rPr>
+        <w:t>;</w:t>
+      </w:r>
+    </w:p>
+    <w:p>
+      <w:pPr>
+        <w:rPr>
+          <w:rFonts w:eastAsiaTheme="minorEastAsia" w:cstheme="minorHAnsi"/>
+          <w:color w:val="202122"/>
+          <w:shd w:val="clear" w:color="auto" w:fill="FFFFFF"/>
+          <w:lang w:val="en-US"/>
+        </w:rPr>
+      </w:pPr>
+      <w:r>
+        <w:rPr>
+          <w:rFonts w:eastAsia="Times New Roman" w:cstheme="minorHAnsi"/>
+          <w:lang w:eastAsia="pt-BR"/>
+        </w:rPr>
+        <w:t>Diagrama</w:t>
+      </w:r>
+      <w:r>
+        <w:rPr>
+          <w:rFonts w:eastAsia="Times New Roman" w:cstheme="minorHAnsi"/>
+          <w:lang w:val="en-US" w:eastAsia="pt-BR"/>
+        </w:rPr>
+        <w:t>:</w:t>
+      </w:r>
+    </w:p>
+    <w:p>
+      <w:pPr>
+        <w:jc w:val="center"/>
+        <w:rPr>
+          <w:rFonts w:eastAsiaTheme="minorEastAsia"/>
+        </w:rPr>
+      </w:pPr>
+      <w:r>
+        <w:rPr>
+          <w:rFonts w:eastAsiaTheme="minorEastAsia"/>
+          <w:noProof/>
+        </w:rPr>
+        <w:drawing>
+          <wp:inline distT="0" distB="0" distL="0" distR="0" wp14:anchorId="0D06227E" wp14:editId="46D7220E">
+            <wp:extent cx="5029200" cy="1798320"/>
+            <wp:effectExtent l="0" t="0" r="0" b="0"/>
+            <wp:docPr id="2" name="Imagem 2"/>
+            <wp:cNvGraphicFramePr>
+              <a:graphicFrameLocks xmlns:a="http://schemas.openxmlformats.org/drawingml/2006/main" noChangeAspect="1"/>
+            </wp:cNvGraphicFramePr>
+            <a:graphic xmlns:a="http://schemas.openxmlformats.org/drawingml/2006/main">
+              <a:graphicData uri="http://schemas.openxmlformats.org/drawingml/2006/picture">
+                <pic:pic xmlns:pic="http://schemas.openxmlformats.org/drawingml/2006/picture">
+                  <pic:nvPicPr>
+                    <pic:cNvPr id="2" name="Imagem 2"/>
+                    <pic:cNvPicPr/>
+                  </pic:nvPicPr>
+                  <pic:blipFill>
+                    <a:blip r:embed="rId10">
+                      <a:extLst>
+                        <a:ext uri="{28A0092B-C50C-407E-A947-70E740481C1C}">
+                          <a14:useLocalDpi xmlns:a14="http://schemas.microsoft.com/office/drawing/2010/main" val="0"/>
+                        </a:ext>
+                      </a:extLst>
+                    </a:blip>
+                    <a:stretch>
+                      <a:fillRect/>
+                    </a:stretch>
+                  </pic:blipFill>
+                  <pic:spPr>
+                    <a:xfrm>
+                      <a:off x="0" y="0"/>
+                      <a:ext cx="5029200" cy="1798320"/>
+                    </a:xfrm>
+                    <a:prstGeom prst="rect">
+                      <a:avLst/>
+                    </a:prstGeom>
+                  </pic:spPr>
+                </pic:pic>
+              </a:graphicData>
+            </a:graphic>
+          </wp:inline>
+        </w:drawing>
+      </w:r>
+    </w:p>
+    <w:p>
+      <w:pPr>
+        <w:rPr>
+          <w:rFonts w:eastAsiaTheme="minorEastAsia"/>
+        </w:rPr>
+      </w:pPr>
+      <w:r>
+        <w:rPr>
+          <w:rFonts w:eastAsiaTheme="minorEastAsia"/>
+        </w:rPr>
+        <w:t xml:space="preserve">Onde o período do </w:t>
+      </w:r>
+      <w:proofErr w:type="spellStart"/>
+      <w:r>
+        <w:rPr>
+          <w:rFonts w:eastAsiaTheme="minorEastAsia"/>
+        </w:rPr>
+        <w:t>clock</w:t>
+      </w:r>
+      <w:proofErr w:type="spellEnd"/>
+      <w:r>
+        <w:rPr>
+          <w:rFonts w:eastAsiaTheme="minorEastAsia"/>
+        </w:rPr>
+        <w:t xml:space="preserve"> foi determinado como mostra a figura abaixo:</w:t>
+      </w:r>
+    </w:p>
+    <w:p>
+      <w:pPr>
+        <w:jc w:val="center"/>
+        <w:rPr>
+          <w:rFonts w:eastAsiaTheme="minorEastAsia"/>
+        </w:rPr>
+      </w:pPr>
+      <w:r>
+        <w:rPr>
+          <w:noProof/>
+        </w:rPr>
+        <w:drawing>
+          <wp:inline distT="0" distB="0" distL="0" distR="0" wp14:anchorId="63395E93" wp14:editId="729829F2">
+            <wp:extent cx="2362200" cy="1729588"/>
+            <wp:effectExtent l="0" t="0" r="0" b="4445"/>
+            <wp:docPr id="6" name="Imagem 6"/>
+            <wp:cNvGraphicFramePr>
+              <a:graphicFrameLocks xmlns:a="http://schemas.openxmlformats.org/drawingml/2006/main" noChangeAspect="1"/>
+            </wp:cNvGraphicFramePr>
+            <a:graphic xmlns:a="http://schemas.openxmlformats.org/drawingml/2006/main">
+              <a:graphicData uri="http://schemas.openxmlformats.org/drawingml/2006/picture">
+                <pic:pic xmlns:pic="http://schemas.openxmlformats.org/drawingml/2006/picture">
+                  <pic:nvPicPr>
+                    <pic:cNvPr id="1" name=""/>
+                    <pic:cNvPicPr/>
+                  </pic:nvPicPr>
+                  <pic:blipFill>
+                    <a:blip r:embed="rId11"/>
+                    <a:stretch>
+                      <a:fillRect/>
+                    </a:stretch>
+                  </pic:blipFill>
+                  <pic:spPr>
+                    <a:xfrm>
+                      <a:off x="0" y="0"/>
+                      <a:ext cx="2366259" cy="1732560"/>
+                    </a:xfrm>
+                    <a:prstGeom prst="rect">
+                      <a:avLst/>
+                    </a:prstGeom>
+                  </pic:spPr>
+                </pic:pic>
+              </a:graphicData>
+            </a:graphic>
+          </wp:inline>
+        </w:drawing>
+      </w:r>
+    </w:p>
+    <w:p>
+      <w:pPr>
+        <w:rPr>
+          <w:rFonts w:eastAsiaTheme="minorEastAsia"/>
+        </w:rPr>
+      </w:pPr>
+      <w:r>
+        <w:rPr>
+          <w:rFonts w:eastAsiaTheme="minorEastAsia"/>
+        </w:rPr>
+        <w:t xml:space="preserve">O período do </w:t>
+      </w:r>
+      <w:proofErr w:type="spellStart"/>
+      <w:r>
+        <w:rPr>
+          <w:rFonts w:eastAsiaTheme="minorEastAsia"/>
+        </w:rPr>
+        <w:t>clock</w:t>
+      </w:r>
+      <w:proofErr w:type="spellEnd"/>
+      <w:r>
+        <w:rPr>
+          <w:rFonts w:eastAsiaTheme="minorEastAsia"/>
+        </w:rPr>
+        <w:t xml:space="preserve"> adotado é inferior ao do PWM que é dado por:</w:t>
+      </w:r>
+    </w:p>
+    <w:p>
+      <w:pPr>
+        <w:jc w:val="center"/>
+        <w:rPr>
+          <w:rFonts w:eastAsiaTheme="minorEastAsia"/>
+        </w:rPr>
+      </w:pPr>
+      <m:oMathPara>
+        <m:oMath>
+          <m:f>
+            <m:fPr>
+              <m:ctrlPr>
+                <w:rPr>
+                  <w:rFonts w:ascii="Cambria Math" w:eastAsiaTheme="minorEastAsia" w:hAnsi="Cambria Math"/>
+                  <w:i/>
+                </w:rPr>
+              </m:ctrlPr>
+            </m:fPr>
+            <m:num>
+              <m:r>
+                <w:rPr>
+                  <w:rFonts w:ascii="Cambria Math" w:eastAsiaTheme="minorEastAsia" w:hAnsi="Cambria Math"/>
+                </w:rPr>
+                <m:t>1</m:t>
+              </m:r>
+            </m:num>
+            <m:den>
+              <m:sSub>
+                <m:sSubPr>
+                  <m:ctrlPr>
+                    <w:rPr>
+                      <w:rFonts w:ascii="Cambria Math" w:eastAsiaTheme="minorEastAsia" w:hAnsi="Cambria Math"/>
+                      <w:i/>
+                    </w:rPr>
+                  </m:ctrlPr>
+                </m:sSubPr>
+                <m:e>
+                  <m:r>
+                    <w:rPr>
+                      <w:rFonts w:ascii="Cambria Math" w:eastAsiaTheme="minorEastAsia" w:hAnsi="Cambria Math"/>
+                    </w:rPr>
+                    <m:t>f</m:t>
+                  </m:r>
+                </m:e>
+                <m:sub>
+                  <m:r>
+                    <w:rPr>
+                      <w:rFonts w:ascii="Cambria Math" w:eastAsiaTheme="minorEastAsia" w:hAnsi="Cambria Math"/>
+                    </w:rPr>
+                    <m:t>clk</m:t>
+                  </m:r>
+                </m:sub>
+              </m:sSub>
+            </m:den>
+          </m:f>
+          <m:r>
+            <w:rPr>
+              <w:rFonts w:ascii="Cambria Math" w:eastAsiaTheme="minorEastAsia" w:hAnsi="Cambria Math"/>
+            </w:rPr>
+            <m:t>=</m:t>
+          </m:r>
+          <m:f>
+            <m:fPr>
+              <m:ctrlPr>
+                <w:rPr>
+                  <w:rFonts w:ascii="Cambria Math" w:eastAsiaTheme="minorEastAsia" w:hAnsi="Cambria Math"/>
+                  <w:i/>
+                </w:rPr>
+              </m:ctrlPr>
+            </m:fPr>
+            <m:num>
+              <m:r>
+                <w:rPr>
+                  <w:rFonts w:ascii="Cambria Math" w:eastAsiaTheme="minorEastAsia" w:hAnsi="Cambria Math"/>
+                </w:rPr>
+                <m:t>1</m:t>
+              </m:r>
+            </m:num>
+            <m:den>
+              <m:r>
+                <w:rPr>
+                  <w:rFonts w:ascii="Cambria Math" w:eastAsiaTheme="minorEastAsia" w:hAnsi="Cambria Math"/>
+                </w:rPr>
+                <m:t>(10*</m:t>
+              </m:r>
+              <m:sSup>
+                <m:sSupPr>
+                  <m:ctrlPr>
+                    <w:rPr>
+                      <w:rFonts w:ascii="Cambria Math" w:eastAsiaTheme="minorEastAsia" w:hAnsi="Cambria Math"/>
+                      <w:i/>
+                    </w:rPr>
+                  </m:ctrlPr>
+                </m:sSupPr>
+                <m:e>
+                  <m:r>
+                    <w:rPr>
+                      <w:rFonts w:ascii="Cambria Math" w:eastAsiaTheme="minorEastAsia" w:hAnsi="Cambria Math"/>
+                    </w:rPr>
+                    <m:t>10</m:t>
+                  </m:r>
+                </m:e>
+                <m:sup>
+                  <m:r>
+                    <w:rPr>
+                      <w:rFonts w:ascii="Cambria Math" w:eastAsiaTheme="minorEastAsia" w:hAnsi="Cambria Math"/>
+                    </w:rPr>
+                    <m:t>6</m:t>
+                  </m:r>
+                </m:sup>
+              </m:sSup>
+              <m:r>
+                <w:rPr>
+                  <w:rFonts w:ascii="Cambria Math" w:eastAsiaTheme="minorEastAsia" w:hAnsi="Cambria Math"/>
+                </w:rPr>
+                <m:t>*550)</m:t>
+              </m:r>
+            </m:den>
+          </m:f>
+          <m:r>
+            <w:rPr>
+              <w:rFonts w:ascii="Cambria Math" w:eastAsiaTheme="minorEastAsia" w:hAnsi="Cambria Math"/>
+            </w:rPr>
+            <m:t>=</m:t>
+          </m:r>
+          <m:sSup>
+            <m:sSupPr>
+              <m:ctrlPr>
+                <w:rPr>
+                  <w:rFonts w:ascii="Cambria Math" w:eastAsiaTheme="minorEastAsia" w:hAnsi="Cambria Math"/>
+                  <w:i/>
+                </w:rPr>
+              </m:ctrlPr>
+            </m:sSupPr>
+            <m:e>
+              <m:r>
+                <w:rPr>
+                  <w:rFonts w:ascii="Cambria Math" w:eastAsiaTheme="minorEastAsia" w:hAnsi="Cambria Math"/>
+                </w:rPr>
+                <m:t>1,82*10</m:t>
+              </m:r>
+            </m:e>
+            <m:sup>
+              <m:r>
+                <w:rPr>
+                  <w:rFonts w:ascii="Cambria Math" w:eastAsiaTheme="minorEastAsia" w:hAnsi="Cambria Math"/>
+                </w:rPr>
+                <m:t>-10</m:t>
+              </m:r>
+            </m:sup>
+          </m:sSup>
+        </m:oMath>
+      </m:oMathPara>
+    </w:p>
+    <w:p>
+      <w:pPr>
+        <w:rPr>
+          <w:rFonts w:eastAsiaTheme="minorEastAsia"/>
+        </w:rPr>
+      </w:pPr>
+      <w:r>
+        <w:rPr>
+          <w:rFonts w:eastAsiaTheme="minorEastAsia"/>
+        </w:rPr>
+        <w:t xml:space="preserve">O que implica em uma frequência de simulação maior </w:t>
+      </w:r>
+      <w:r>
+        <w:rPr>
+          <w:rFonts w:eastAsiaTheme="minorEastAsia"/>
+        </w:rPr>
+        <w:t>melhorando a representação da onda na simulação. O tempo total de simulação será de 0,005 [s] relativo ao tempo de toda a sequência binária.</w:t>
+      </w:r>
+      <w:r>
+        <w:rPr>
+          <w:rFonts w:eastAsiaTheme="minorEastAsia"/>
+        </w:rPr>
+        <w:t xml:space="preserve"> Na figura abaixo pode-se observar o resultado da onda obtida depois da aplicação do filtro passa faixa, projetado com base nas amostras do PWM.</w:t>
+      </w:r>
+    </w:p>
+    <w:p>
+      <w:pPr>
+        <w:rPr>
+          <w:rFonts w:eastAsiaTheme="minorEastAsia"/>
+        </w:rPr>
+      </w:pPr>
+      <w:r>
+        <w:rPr>
+          <w:noProof/>
+        </w:rPr>
+        <w:lastRenderedPageBreak/>
+        <w:drawing>
+          <wp:inline distT="0" distB="0" distL="0" distR="0" wp14:anchorId="28AB276F" wp14:editId="53F7B242">
+            <wp:extent cx="5400040" cy="2792730"/>
+            <wp:effectExtent l="0" t="0" r="0" b="7620"/>
+            <wp:docPr id="7" name="Imagem 7"/>
+            <wp:cNvGraphicFramePr>
+              <a:graphicFrameLocks xmlns:a="http://schemas.openxmlformats.org/drawingml/2006/main" noChangeAspect="1"/>
+            </wp:cNvGraphicFramePr>
+            <a:graphic xmlns:a="http://schemas.openxmlformats.org/drawingml/2006/main">
+              <a:graphicData uri="http://schemas.openxmlformats.org/drawingml/2006/picture">
+                <pic:pic xmlns:pic="http://schemas.openxmlformats.org/drawingml/2006/picture">
+                  <pic:nvPicPr>
+                    <pic:cNvPr id="1" name=""/>
+                    <pic:cNvPicPr/>
+                  </pic:nvPicPr>
+                  <pic:blipFill>
+                    <a:blip r:embed="rId12"/>
+                    <a:stretch>
+                      <a:fillRect/>
+                    </a:stretch>
+                  </pic:blipFill>
+                  <pic:spPr>
+                    <a:xfrm>
+                      <a:off x="0" y="0"/>
+                      <a:ext cx="5400040" cy="2792730"/>
+                    </a:xfrm>
+                    <a:prstGeom prst="rect">
+                      <a:avLst/>
+                    </a:prstGeom>
+                  </pic:spPr>
+                </pic:pic>
+              </a:graphicData>
+            </a:graphic>
+          </wp:inline>
+        </w:drawing>
+      </w:r>
+    </w:p>
+    <w:p>
+      <w:pPr>
+        <w:rPr>
+          <w:rFonts w:eastAsiaTheme="minorEastAsia"/>
+        </w:rPr>
+      </w:pPr>
+      <w:r>
+        <w:rPr>
+          <w:rFonts w:eastAsiaTheme="minorEastAsia"/>
+        </w:rPr>
+        <w:t>Aplicando um zoom em uma das partes temos:</w:t>
+      </w:r>
+    </w:p>
+    <w:p>
+      <w:pPr>
+        <w:rPr>
+          <w:rFonts w:eastAsiaTheme="minorEastAsia"/>
+        </w:rPr>
+      </w:pPr>
+      <w:r>
+        <w:rPr>
+          <w:noProof/>
+        </w:rPr>
+        <w:drawing>
+          <wp:inline distT="0" distB="0" distL="0" distR="0" wp14:anchorId="00BDD8E1" wp14:editId="5ED24D1C">
+            <wp:extent cx="5400040" cy="3184525"/>
+            <wp:effectExtent l="0" t="0" r="0" b="0"/>
+            <wp:docPr id="8" name="Imagem 8"/>
+            <wp:cNvGraphicFramePr>
+              <a:graphicFrameLocks xmlns:a="http://schemas.openxmlformats.org/drawingml/2006/main" noChangeAspect="1"/>
+            </wp:cNvGraphicFramePr>
+            <a:graphic xmlns:a="http://schemas.openxmlformats.org/drawingml/2006/main">
+              <a:graphicData uri="http://schemas.openxmlformats.org/drawingml/2006/picture">
+                <pic:pic xmlns:pic="http://schemas.openxmlformats.org/drawingml/2006/picture">
+                  <pic:nvPicPr>
+                    <pic:cNvPr id="1" name=""/>
+                    <pic:cNvPicPr/>
+                  </pic:nvPicPr>
+                  <pic:blipFill>
+                    <a:blip r:embed="rId13"/>
+                    <a:stretch>
+                      <a:fillRect/>
+                    </a:stretch>
+                  </pic:blipFill>
+                  <pic:spPr>
+                    <a:xfrm>
+                      <a:off x="0" y="0"/>
+                      <a:ext cx="5400040" cy="3184525"/>
+                    </a:xfrm>
+                    <a:prstGeom prst="rect">
+                      <a:avLst/>
+                    </a:prstGeom>
+                  </pic:spPr>
+                </pic:pic>
+              </a:graphicData>
+            </a:graphic>
+          </wp:inline>
+        </w:drawing>
+      </w:r>
+    </w:p>
+    <w:p>
+      <w:pPr>
+        <w:rPr>
+          <w:rFonts w:eastAsiaTheme="minorEastAsia"/>
+        </w:rPr>
+      </w:pPr>
+      <w:r>
+        <w:rPr>
+          <w:rFonts w:eastAsiaTheme="minorEastAsia"/>
+        </w:rPr>
+        <w:t>Analisando-se a frequência da onda, pode-se afirmar que a portadora foi recuperada com a mesma forma de onda e a mesma frequência, além de sua continuidade ser mantida. Pode-se constatar também que houve uma atenuação em sua amplitude devido ao processo realizado pelo PWM. Logo, conclui-se que foi possível recuperar o sinal modulado BASK.</w:t>
+      </w:r>
+    </w:p>
+    <w:p>
+      <w:pPr>
+        <w:rPr>
+          <w:rFonts w:eastAsiaTheme="minorEastAsia"/>
+        </w:rPr>
+      </w:pPr>
+      <w:r>
+        <w:rPr>
+          <w:rFonts w:eastAsiaTheme="minorEastAsia"/>
+        </w:rPr>
+        <w:t xml:space="preserve">Pelo processo de modulação BASK realizado, pode-se observar no sinal que os bits são </w:t>
+      </w:r>
+      <w:proofErr w:type="gramStart"/>
+      <w:r>
+        <w:rPr>
+          <w:rFonts w:eastAsiaTheme="minorEastAsia"/>
+        </w:rPr>
+        <w:t>representado</w:t>
+      </w:r>
+      <w:proofErr w:type="gramEnd"/>
+      <w:r>
+        <w:rPr>
+          <w:rFonts w:eastAsiaTheme="minorEastAsia"/>
+        </w:rPr>
+        <w:t xml:space="preserve"> com clareza ou seja, para o bit 1 no sinal há a presença da portadora e quando o bit é 0 o sinal é nulo. Observa-se então a sequencia da etapa anterior dada por </w:t>
+      </w:r>
+    </w:p>
+    <w:p>
+      <w:pPr>
+        <w:jc w:val="center"/>
+        <w:rPr>
+          <w:rFonts w:ascii="Times New Roman" w:hAnsi="Times New Roman" w:cs="Times New Roman"/>
+          <w:sz w:val="24"/>
+          <w:szCs w:val="24"/>
+        </w:rPr>
+      </w:pPr>
+      <w:r>
+        <w:rPr>
+          <w:rFonts w:ascii="Times New Roman" w:hAnsi="Times New Roman" w:cs="Times New Roman"/>
+          <w:sz w:val="24"/>
+          <w:szCs w:val="24"/>
+        </w:rPr>
+        <w:t>[1 1 0 0 1 0 1 0 1 0 1 1 0 1 0 0]</w:t>
+      </w:r>
+    </w:p>
+    <w:p>
+      <w:pPr>
+        <w:rPr>
+          <w:rFonts w:eastAsiaTheme="minorEastAsia"/>
+        </w:rPr>
+      </w:pPr>
+      <w:r>
+        <w:rPr>
+          <w:rFonts w:ascii="Times New Roman" w:hAnsi="Times New Roman" w:cs="Times New Roman"/>
+          <w:sz w:val="24"/>
+          <w:szCs w:val="24"/>
+        </w:rPr>
+        <w:t xml:space="preserve">Como é observado na imagem a seguir, sabendo também que período de cada bit é de </w:t>
+      </w:r>
+      <w:r>
+        <w:rPr>
+          <w:rFonts w:ascii="Times New Roman" w:hAnsi="Times New Roman" w:cs="Times New Roman"/>
+          <w:sz w:val="24"/>
+          <w:szCs w:val="24"/>
+        </w:rPr>
+        <w:t>0,003125</w:t>
+      </w:r>
+      <w:r>
+        <w:rPr>
+          <w:rFonts w:ascii="Times New Roman" w:hAnsi="Times New Roman" w:cs="Times New Roman"/>
+          <w:sz w:val="24"/>
+          <w:szCs w:val="24"/>
+        </w:rPr>
+        <w:t>[s]. Cada bit é demarcado detalhadamente na imagem.</w:t>
+      </w:r>
     </w:p>
     <w:p>
       <w:pPr>
@@ -2542,6 +3280,54 @@
           <w:rFonts w:eastAsiaTheme="minorEastAsia"/>
         </w:rPr>
       </w:pPr>
+      <w:r>
+        <w:rPr>
+          <w:rFonts w:eastAsiaTheme="minorEastAsia"/>
+          <w:noProof/>
+        </w:rPr>
+        <w:lastRenderedPageBreak/>
+        <w:drawing>
+          <wp:inline distT="0" distB="0" distL="0" distR="0" wp14:anchorId="12792F9F" wp14:editId="55DD09A5">
+            <wp:extent cx="5369967" cy="2688772"/>
+            <wp:effectExtent l="0" t="0" r="2540" b="0"/>
+            <wp:docPr id="9" name="Imagem 9"/>
+            <wp:cNvGraphicFramePr>
+              <a:graphicFrameLocks xmlns:a="http://schemas.openxmlformats.org/drawingml/2006/main" noChangeAspect="1"/>
+            </wp:cNvGraphicFramePr>
+            <a:graphic xmlns:a="http://schemas.openxmlformats.org/drawingml/2006/main">
+              <a:graphicData uri="http://schemas.openxmlformats.org/drawingml/2006/picture">
+                <pic:pic xmlns:pic="http://schemas.openxmlformats.org/drawingml/2006/picture">
+                  <pic:nvPicPr>
+                    <pic:cNvPr id="9" name="Imagem 9"/>
+                    <pic:cNvPicPr/>
+                  </pic:nvPicPr>
+                  <pic:blipFill>
+                    <a:blip r:embed="rId14">
+                      <a:extLst>
+                        <a:ext uri="{28A0092B-C50C-407E-A947-70E740481C1C}">
+                          <a14:useLocalDpi xmlns:a14="http://schemas.microsoft.com/office/drawing/2010/main" val="0"/>
+                        </a:ext>
+                      </a:extLst>
+                    </a:blip>
+                    <a:stretch>
+                      <a:fillRect/>
+                    </a:stretch>
+                  </pic:blipFill>
+                  <pic:spPr>
+                    <a:xfrm>
+                      <a:off x="0" y="0"/>
+                      <a:ext cx="5437858" cy="2722765"/>
+                    </a:xfrm>
+                    <a:prstGeom prst="rect">
+                      <a:avLst/>
+                    </a:prstGeom>
+                  </pic:spPr>
+                </pic:pic>
+              </a:graphicData>
+            </a:graphic>
+          </wp:inline>
+        </w:drawing>
+      </w:r>
     </w:p>
     <w:p>
       <w:pPr>
@@ -2550,6 +3336,12 @@
           <w:rFonts w:eastAsiaTheme="minorEastAsia"/>
         </w:rPr>
       </w:pPr>
+      <w:r>
+        <w:rPr>
+          <w:rFonts w:eastAsiaTheme="minorEastAsia"/>
+        </w:rPr>
+        <w:t>Pode-se afirmar que a sequência binária obtida através do uso do filtro passa faixa corresponde à sequencia binária escolhida originalmente. Constatando assim a funcionalidade do filtro projetado bem como a frequência de amostragem escolhida da onda modulada.</w:t>
+      </w:r>
     </w:p>
     <w:sectPr>
       <w:pgSz w:w="11906" w:h="16838"/>
@@ -3021,6 +3813,72 @@
       <w:shd w:val="clear" w:color="auto" w:fill="E1DFDD"/>
     </w:rPr>
   </w:style>
+  <w:style w:type="paragraph" w:customStyle="1" w:styleId="Default">
+    <w:name w:val="Default"/>
+    <w:rsid w:val="007757D1"/>
+    <w:pPr>
+      <w:autoSpaceDE w:val="0"/>
+      <w:autoSpaceDN w:val="0"/>
+      <w:adjustRightInd w:val="0"/>
+      <w:spacing w:after="0" w:line="240" w:lineRule="auto"/>
+    </w:pPr>
+    <w:rPr>
+      <w:rFonts w:ascii="Times New Roman" w:hAnsi="Times New Roman" w:cs="Times New Roman"/>
+      <w:color w:val="000000"/>
+      <w:sz w:val="24"/>
+      <w:szCs w:val="24"/>
+    </w:rPr>
+  </w:style>
+  <w:style w:type="paragraph" w:styleId="Pr-formataoHTML">
+    <w:name w:val="HTML Preformatted"/>
+    <w:basedOn w:val="Normal"/>
+    <w:link w:val="Pr-formataoHTMLChar"/>
+    <w:uiPriority w:val="99"/>
+    <w:semiHidden/>
+    <w:unhideWhenUsed/>
+    <w:rsid w:val="007757D1"/>
+    <w:pPr>
+      <w:tabs>
+        <w:tab w:val="left" w:pos="916"/>
+        <w:tab w:val="left" w:pos="1832"/>
+        <w:tab w:val="left" w:pos="2748"/>
+        <w:tab w:val="left" w:pos="3664"/>
+        <w:tab w:val="left" w:pos="4580"/>
+        <w:tab w:val="left" w:pos="5496"/>
+        <w:tab w:val="left" w:pos="6412"/>
+        <w:tab w:val="left" w:pos="7328"/>
+        <w:tab w:val="left" w:pos="8244"/>
+        <w:tab w:val="left" w:pos="9160"/>
+        <w:tab w:val="left" w:pos="10076"/>
+        <w:tab w:val="left" w:pos="10992"/>
+        <w:tab w:val="left" w:pos="11908"/>
+        <w:tab w:val="left" w:pos="12824"/>
+        <w:tab w:val="left" w:pos="13740"/>
+        <w:tab w:val="left" w:pos="14656"/>
+      </w:tabs>
+      <w:spacing w:after="0" w:line="240" w:lineRule="auto"/>
+    </w:pPr>
+    <w:rPr>
+      <w:rFonts w:ascii="Courier New" w:eastAsia="Times New Roman" w:hAnsi="Courier New" w:cs="Courier New"/>
+      <w:sz w:val="20"/>
+      <w:szCs w:val="20"/>
+      <w:lang w:eastAsia="pt-BR"/>
+    </w:rPr>
+  </w:style>
+  <w:style w:type="character" w:customStyle="1" w:styleId="Pr-formataoHTMLChar">
+    <w:name w:val="Pré-formatação HTML Char"/>
+    <w:basedOn w:val="Fontepargpadro"/>
+    <w:link w:val="Pr-formataoHTML"/>
+    <w:uiPriority w:val="99"/>
+    <w:semiHidden/>
+    <w:rsid w:val="007757D1"/>
+    <w:rPr>
+      <w:rFonts w:ascii="Courier New" w:eastAsia="Times New Roman" w:hAnsi="Courier New" w:cs="Courier New"/>
+      <w:sz w:val="20"/>
+      <w:szCs w:val="20"/>
+      <w:lang w:eastAsia="pt-BR"/>
+    </w:rPr>
+  </w:style>
 </w:styles>
 </file>
 

</xml_diff>